<commit_message>
✨ (courrier mise en demeure GF): logo de la région
</commit_message>
<xml_diff>
--- a/packages/infrastructure/document-builder/src/garantiesFinancières/modèleMiseEnDemeureDocx/modeleMiseEnDemeure.docx
+++ b/packages/infrastructure/document-builder/src/garantiesFinancières/modèleMiseEnDemeureDocx/modeleMiseEnDemeure.docx
@@ -1548,12 +1548,12 @@
         <wp:anchor behindDoc="0" distT="0" distB="0" distL="0" distR="0" simplePos="0" locked="0" layoutInCell="0" allowOverlap="1" relativeHeight="2">
           <wp:simplePos x="0" y="0"/>
           <wp:positionH relativeFrom="column">
-            <wp:posOffset>22225</wp:posOffset>
+            <wp:posOffset>0</wp:posOffset>
           </wp:positionH>
           <wp:positionV relativeFrom="paragraph">
             <wp:posOffset>635</wp:posOffset>
           </wp:positionV>
-          <wp:extent cx="2227580" cy="1254760"/>
+          <wp:extent cx="2438400" cy="2019935"/>
           <wp:effectExtent l="0" t="0" r="0" b="0"/>
           <wp:wrapSquare wrapText="largest"/>
           <wp:docPr id="1" name="Image1" descr=""/>
@@ -1578,7 +1578,7 @@
                 <pic:spPr bwMode="auto">
                   <a:xfrm>
                     <a:off x="0" y="0"/>
-                    <a:ext cx="2227580" cy="1254760"/>
+                    <a:ext cx="2438400" cy="2019935"/>
                   </a:xfrm>
                   <a:prstGeom prst="rect">
                     <a:avLst/>
@@ -2114,7 +2114,7 @@
       <w:lang w:val="fr-FR" w:eastAsia="zh-CN" w:bidi="hi-IN"/>
     </w:rPr>
   </w:style>
-  <w:style w:type="paragraph" w:styleId="Titre1">
+  <w:style w:type="paragraph" w:styleId="Heading1">
     <w:name w:val="Heading 1"/>
     <w:basedOn w:val="LOnormal"/>
     <w:next w:val="LOnormal"/>
@@ -2130,7 +2130,7 @@
       <w:szCs w:val="48"/>
     </w:rPr>
   </w:style>
-  <w:style w:type="paragraph" w:styleId="Titre2">
+  <w:style w:type="paragraph" w:styleId="Heading2">
     <w:name w:val="Heading 2"/>
     <w:basedOn w:val="LOnormal"/>
     <w:next w:val="LOnormal"/>
@@ -2146,7 +2146,7 @@
       <w:szCs w:val="36"/>
     </w:rPr>
   </w:style>
-  <w:style w:type="paragraph" w:styleId="Titre3">
+  <w:style w:type="paragraph" w:styleId="Heading3">
     <w:name w:val="Heading 3"/>
     <w:basedOn w:val="LOnormal"/>
     <w:next w:val="LOnormal"/>
@@ -2162,7 +2162,7 @@
       <w:szCs w:val="28"/>
     </w:rPr>
   </w:style>
-  <w:style w:type="paragraph" w:styleId="Titre4">
+  <w:style w:type="paragraph" w:styleId="Heading4">
     <w:name w:val="Heading 4"/>
     <w:basedOn w:val="LOnormal"/>
     <w:next w:val="LOnormal"/>
@@ -2178,7 +2178,7 @@
       <w:szCs w:val="24"/>
     </w:rPr>
   </w:style>
-  <w:style w:type="paragraph" w:styleId="Titre5">
+  <w:style w:type="paragraph" w:styleId="Heading5">
     <w:name w:val="Heading 5"/>
     <w:basedOn w:val="LOnormal"/>
     <w:next w:val="LOnormal"/>
@@ -2194,7 +2194,7 @@
       <w:szCs w:val="22"/>
     </w:rPr>
   </w:style>
-  <w:style w:type="paragraph" w:styleId="Titre6">
+  <w:style w:type="paragraph" w:styleId="Heading6">
     <w:name w:val="Heading 6"/>
     <w:basedOn w:val="LOnormal"/>
     <w:next w:val="LOnormal"/>
@@ -2221,6 +2221,7 @@
   <w:style w:type="character" w:styleId="EntteCar" w:customStyle="1">
     <w:name w:val="En-tête Car"/>
     <w:basedOn w:val="DefaultParagraphFont"/>
+    <w:link w:val="Header"/>
     <w:uiPriority w:val="99"/>
     <w:qFormat/>
     <w:rsid w:val="00790180"/>
@@ -2229,6 +2230,7 @@
   <w:style w:type="character" w:styleId="PieddepageCar" w:customStyle="1">
     <w:name w:val="Pied de page Car"/>
     <w:basedOn w:val="DefaultParagraphFont"/>
+    <w:link w:val="Footer"/>
     <w:uiPriority w:val="99"/>
     <w:qFormat/>
     <w:rsid w:val="00790180"/>
@@ -2281,10 +2283,10 @@
       <w:sz w:val="16"/>
     </w:rPr>
   </w:style>
-  <w:style w:type="paragraph" w:styleId="Titre">
-    <w:name w:val="Titre"/>
+  <w:style w:type="paragraph" w:styleId="Heading">
+    <w:name w:val="Heading"/>
     <w:basedOn w:val="Normal"/>
-    <w:next w:val="Corpsdetexte"/>
+    <w:next w:val="TextBody"/>
     <w:qFormat/>
     <w:pPr>
       <w:keepNext w:val="true"/>
@@ -2296,7 +2298,7 @@
       <w:szCs w:val="28"/>
     </w:rPr>
   </w:style>
-  <w:style w:type="paragraph" w:styleId="Corpsdetexte">
+  <w:style w:type="paragraph" w:styleId="TextBody">
     <w:name w:val="Body Text"/>
     <w:basedOn w:val="LOnormal"/>
     <w:link w:val="CorpsdetexteCar"/>
@@ -2312,15 +2314,15 @@
       <w:sz w:val="20"/>
     </w:rPr>
   </w:style>
-  <w:style w:type="paragraph" w:styleId="Liste">
+  <w:style w:type="paragraph" w:styleId="List">
     <w:name w:val="List"/>
-    <w:basedOn w:val="Corpsdetexte"/>
+    <w:basedOn w:val="TextBody"/>
     <w:pPr/>
     <w:rPr>
       <w:rFonts w:cs="Arial Unicode MS"/>
     </w:rPr>
   </w:style>
-  <w:style w:type="paragraph" w:styleId="Lgende">
+  <w:style w:type="paragraph" w:styleId="Caption">
     <w:name w:val="Caption"/>
     <w:basedOn w:val="Normal"/>
     <w:qFormat/>
@@ -2367,7 +2369,7 @@
       <w:lang w:val="fr-FR" w:eastAsia="zh-CN" w:bidi="hi-IN"/>
     </w:rPr>
   </w:style>
-  <w:style w:type="paragraph" w:styleId="Titreprincipal">
+  <w:style w:type="paragraph" w:styleId="Title">
     <w:name w:val="Title"/>
     <w:basedOn w:val="LOnormal"/>
     <w:next w:val="LOnormal"/>
@@ -2383,14 +2385,14 @@
       <w:szCs w:val="72"/>
     </w:rPr>
   </w:style>
-  <w:style w:type="paragraph" w:styleId="Entteetpieddepage">
-    <w:name w:val="En-tête et pied de page"/>
+  <w:style w:type="paragraph" w:styleId="HeaderandFooter">
+    <w:name w:val="Header and Footer"/>
     <w:basedOn w:val="Normal"/>
     <w:qFormat/>
     <w:pPr/>
     <w:rPr/>
   </w:style>
-  <w:style w:type="paragraph" w:styleId="Entte">
+  <w:style w:type="paragraph" w:styleId="Header">
     <w:name w:val="Header"/>
     <w:basedOn w:val="LOnormal"/>
     <w:link w:val="EntteCar"/>
@@ -2407,7 +2409,7 @@
     </w:pPr>
     <w:rPr/>
   </w:style>
-  <w:style w:type="paragraph" w:styleId="Pieddepage">
+  <w:style w:type="paragraph" w:styleId="Footer">
     <w:name w:val="Footer"/>
     <w:basedOn w:val="LOnormal"/>
     <w:link w:val="PieddepageCar"/>
@@ -2426,8 +2428,8 @@
   </w:style>
   <w:style w:type="paragraph" w:styleId="ServiceInfoHeader" w:customStyle="1">
     <w:name w:val="Service Info Header"/>
-    <w:basedOn w:val="Entte"/>
-    <w:next w:val="Corpsdetexte"/>
+    <w:basedOn w:val="Header"/>
+    <w:next w:val="TextBody"/>
     <w:link w:val="ServiceInfoHeaderCar"/>
     <w:qFormat/>
     <w:rsid w:val="00790180"/>
@@ -2452,7 +2454,7 @@
   <w:style w:type="paragraph" w:styleId="Soustitre2" w:customStyle="1">
     <w:name w:val="Sous-titre 2"/>
     <w:basedOn w:val="LOnormal"/>
-    <w:next w:val="Corpsdetexte"/>
+    <w:next w:val="TextBody"/>
     <w:link w:val="Soustitre2Car"/>
     <w:qFormat/>
     <w:rsid w:val="007435b7"/>
@@ -2470,7 +2472,7 @@
   <w:style w:type="paragraph" w:styleId="Date2" w:customStyle="1">
     <w:name w:val="Date 2"/>
     <w:basedOn w:val="LOnormal"/>
-    <w:next w:val="Corpsdetexte"/>
+    <w:next w:val="TextBody"/>
     <w:link w:val="Date2Car"/>
     <w:qFormat/>
     <w:rsid w:val="007435b7"/>
@@ -2501,7 +2503,7 @@
       <w:szCs w:val="20"/>
     </w:rPr>
   </w:style>
-  <w:style w:type="paragraph" w:styleId="Soustitre">
+  <w:style w:type="paragraph" w:styleId="Subtitle">
     <w:name w:val="Subtitle"/>
     <w:basedOn w:val="LOnormal"/>
     <w:next w:val="LOnormal"/>

</xml_diff>

<commit_message>
✨ (courrier mise en demeure GF): logo de la région (#1726)
* ✨ (courrier mise en demeure GF): logo de la région

* 🎨 log error
</commit_message>
<xml_diff>
--- a/packages/infrastructure/document-builder/src/garantiesFinancières/modèleMiseEnDemeureDocx/modeleMiseEnDemeure.docx
+++ b/packages/infrastructure/document-builder/src/garantiesFinancières/modèleMiseEnDemeureDocx/modeleMiseEnDemeure.docx
@@ -1548,12 +1548,12 @@
         <wp:anchor behindDoc="0" distT="0" distB="0" distL="0" distR="0" simplePos="0" locked="0" layoutInCell="0" allowOverlap="1" relativeHeight="2">
           <wp:simplePos x="0" y="0"/>
           <wp:positionH relativeFrom="column">
-            <wp:posOffset>22225</wp:posOffset>
+            <wp:posOffset>0</wp:posOffset>
           </wp:positionH>
           <wp:positionV relativeFrom="paragraph">
             <wp:posOffset>635</wp:posOffset>
           </wp:positionV>
-          <wp:extent cx="2227580" cy="1254760"/>
+          <wp:extent cx="2438400" cy="2019935"/>
           <wp:effectExtent l="0" t="0" r="0" b="0"/>
           <wp:wrapSquare wrapText="largest"/>
           <wp:docPr id="1" name="Image1" descr=""/>
@@ -1578,7 +1578,7 @@
                 <pic:spPr bwMode="auto">
                   <a:xfrm>
                     <a:off x="0" y="0"/>
-                    <a:ext cx="2227580" cy="1254760"/>
+                    <a:ext cx="2438400" cy="2019935"/>
                   </a:xfrm>
                   <a:prstGeom prst="rect">
                     <a:avLst/>
@@ -2114,7 +2114,7 @@
       <w:lang w:val="fr-FR" w:eastAsia="zh-CN" w:bidi="hi-IN"/>
     </w:rPr>
   </w:style>
-  <w:style w:type="paragraph" w:styleId="Titre1">
+  <w:style w:type="paragraph" w:styleId="Heading1">
     <w:name w:val="Heading 1"/>
     <w:basedOn w:val="LOnormal"/>
     <w:next w:val="LOnormal"/>
@@ -2130,7 +2130,7 @@
       <w:szCs w:val="48"/>
     </w:rPr>
   </w:style>
-  <w:style w:type="paragraph" w:styleId="Titre2">
+  <w:style w:type="paragraph" w:styleId="Heading2">
     <w:name w:val="Heading 2"/>
     <w:basedOn w:val="LOnormal"/>
     <w:next w:val="LOnormal"/>
@@ -2146,7 +2146,7 @@
       <w:szCs w:val="36"/>
     </w:rPr>
   </w:style>
-  <w:style w:type="paragraph" w:styleId="Titre3">
+  <w:style w:type="paragraph" w:styleId="Heading3">
     <w:name w:val="Heading 3"/>
     <w:basedOn w:val="LOnormal"/>
     <w:next w:val="LOnormal"/>
@@ -2162,7 +2162,7 @@
       <w:szCs w:val="28"/>
     </w:rPr>
   </w:style>
-  <w:style w:type="paragraph" w:styleId="Titre4">
+  <w:style w:type="paragraph" w:styleId="Heading4">
     <w:name w:val="Heading 4"/>
     <w:basedOn w:val="LOnormal"/>
     <w:next w:val="LOnormal"/>
@@ -2178,7 +2178,7 @@
       <w:szCs w:val="24"/>
     </w:rPr>
   </w:style>
-  <w:style w:type="paragraph" w:styleId="Titre5">
+  <w:style w:type="paragraph" w:styleId="Heading5">
     <w:name w:val="Heading 5"/>
     <w:basedOn w:val="LOnormal"/>
     <w:next w:val="LOnormal"/>
@@ -2194,7 +2194,7 @@
       <w:szCs w:val="22"/>
     </w:rPr>
   </w:style>
-  <w:style w:type="paragraph" w:styleId="Titre6">
+  <w:style w:type="paragraph" w:styleId="Heading6">
     <w:name w:val="Heading 6"/>
     <w:basedOn w:val="LOnormal"/>
     <w:next w:val="LOnormal"/>
@@ -2221,6 +2221,7 @@
   <w:style w:type="character" w:styleId="EntteCar" w:customStyle="1">
     <w:name w:val="En-tête Car"/>
     <w:basedOn w:val="DefaultParagraphFont"/>
+    <w:link w:val="Header"/>
     <w:uiPriority w:val="99"/>
     <w:qFormat/>
     <w:rsid w:val="00790180"/>
@@ -2229,6 +2230,7 @@
   <w:style w:type="character" w:styleId="PieddepageCar" w:customStyle="1">
     <w:name w:val="Pied de page Car"/>
     <w:basedOn w:val="DefaultParagraphFont"/>
+    <w:link w:val="Footer"/>
     <w:uiPriority w:val="99"/>
     <w:qFormat/>
     <w:rsid w:val="00790180"/>
@@ -2281,10 +2283,10 @@
       <w:sz w:val="16"/>
     </w:rPr>
   </w:style>
-  <w:style w:type="paragraph" w:styleId="Titre">
-    <w:name w:val="Titre"/>
+  <w:style w:type="paragraph" w:styleId="Heading">
+    <w:name w:val="Heading"/>
     <w:basedOn w:val="Normal"/>
-    <w:next w:val="Corpsdetexte"/>
+    <w:next w:val="TextBody"/>
     <w:qFormat/>
     <w:pPr>
       <w:keepNext w:val="true"/>
@@ -2296,7 +2298,7 @@
       <w:szCs w:val="28"/>
     </w:rPr>
   </w:style>
-  <w:style w:type="paragraph" w:styleId="Corpsdetexte">
+  <w:style w:type="paragraph" w:styleId="TextBody">
     <w:name w:val="Body Text"/>
     <w:basedOn w:val="LOnormal"/>
     <w:link w:val="CorpsdetexteCar"/>
@@ -2312,15 +2314,15 @@
       <w:sz w:val="20"/>
     </w:rPr>
   </w:style>
-  <w:style w:type="paragraph" w:styleId="Liste">
+  <w:style w:type="paragraph" w:styleId="List">
     <w:name w:val="List"/>
-    <w:basedOn w:val="Corpsdetexte"/>
+    <w:basedOn w:val="TextBody"/>
     <w:pPr/>
     <w:rPr>
       <w:rFonts w:cs="Arial Unicode MS"/>
     </w:rPr>
   </w:style>
-  <w:style w:type="paragraph" w:styleId="Lgende">
+  <w:style w:type="paragraph" w:styleId="Caption">
     <w:name w:val="Caption"/>
     <w:basedOn w:val="Normal"/>
     <w:qFormat/>
@@ -2367,7 +2369,7 @@
       <w:lang w:val="fr-FR" w:eastAsia="zh-CN" w:bidi="hi-IN"/>
     </w:rPr>
   </w:style>
-  <w:style w:type="paragraph" w:styleId="Titreprincipal">
+  <w:style w:type="paragraph" w:styleId="Title">
     <w:name w:val="Title"/>
     <w:basedOn w:val="LOnormal"/>
     <w:next w:val="LOnormal"/>
@@ -2383,14 +2385,14 @@
       <w:szCs w:val="72"/>
     </w:rPr>
   </w:style>
-  <w:style w:type="paragraph" w:styleId="Entteetpieddepage">
-    <w:name w:val="En-tête et pied de page"/>
+  <w:style w:type="paragraph" w:styleId="HeaderandFooter">
+    <w:name w:val="Header and Footer"/>
     <w:basedOn w:val="Normal"/>
     <w:qFormat/>
     <w:pPr/>
     <w:rPr/>
   </w:style>
-  <w:style w:type="paragraph" w:styleId="Entte">
+  <w:style w:type="paragraph" w:styleId="Header">
     <w:name w:val="Header"/>
     <w:basedOn w:val="LOnormal"/>
     <w:link w:val="EntteCar"/>
@@ -2407,7 +2409,7 @@
     </w:pPr>
     <w:rPr/>
   </w:style>
-  <w:style w:type="paragraph" w:styleId="Pieddepage">
+  <w:style w:type="paragraph" w:styleId="Footer">
     <w:name w:val="Footer"/>
     <w:basedOn w:val="LOnormal"/>
     <w:link w:val="PieddepageCar"/>
@@ -2426,8 +2428,8 @@
   </w:style>
   <w:style w:type="paragraph" w:styleId="ServiceInfoHeader" w:customStyle="1">
     <w:name w:val="Service Info Header"/>
-    <w:basedOn w:val="Entte"/>
-    <w:next w:val="Corpsdetexte"/>
+    <w:basedOn w:val="Header"/>
+    <w:next w:val="TextBody"/>
     <w:link w:val="ServiceInfoHeaderCar"/>
     <w:qFormat/>
     <w:rsid w:val="00790180"/>
@@ -2452,7 +2454,7 @@
   <w:style w:type="paragraph" w:styleId="Soustitre2" w:customStyle="1">
     <w:name w:val="Sous-titre 2"/>
     <w:basedOn w:val="LOnormal"/>
-    <w:next w:val="Corpsdetexte"/>
+    <w:next w:val="TextBody"/>
     <w:link w:val="Soustitre2Car"/>
     <w:qFormat/>
     <w:rsid w:val="007435b7"/>
@@ -2470,7 +2472,7 @@
   <w:style w:type="paragraph" w:styleId="Date2" w:customStyle="1">
     <w:name w:val="Date 2"/>
     <w:basedOn w:val="LOnormal"/>
-    <w:next w:val="Corpsdetexte"/>
+    <w:next w:val="TextBody"/>
     <w:link w:val="Date2Car"/>
     <w:qFormat/>
     <w:rsid w:val="007435b7"/>
@@ -2501,7 +2503,7 @@
       <w:szCs w:val="20"/>
     </w:rPr>
   </w:style>
-  <w:style w:type="paragraph" w:styleId="Soustitre">
+  <w:style w:type="paragraph" w:styleId="Subtitle">
     <w:name w:val="Subtitle"/>
     <w:basedOn w:val="LOnormal"/>
     <w:next w:val="LOnormal"/>

</xml_diff>